<commit_message>
correccion/Template de parcial 2
</commit_message>
<xml_diff>
--- a/03-Materiales-Adicionales/Templates/Template_Parcial2.docx
+++ b/03-Materiales-Adicionales/Templates/Template_Parcial2.docx
@@ -224,6 +224,7 @@
       <w:tblPr>
         <w:tblStyle w:val="Tabladelista6concolores-nfasis11"/>
         <w:tblW w:w="10503" w:type="dxa"/>
+        <w:tblInd w:w="-5" w:type="dxa"/>
         <w:tblLook w:val="0420" w:firstRow="1" w:lastRow="0" w:firstColumn="0" w:lastColumn="0" w:noHBand="0" w:noVBand="1"/>
       </w:tblPr>
       <w:tblGrid>
@@ -385,10 +386,11 @@
       <w:headerReference w:type="first" r:id="rId10"/>
       <w:footerReference w:type="first" r:id="rId11"/>
       <w:pgSz w:w="11906" w:h="16838"/>
-      <w:pgMar w:top="391" w:right="760" w:bottom="630" w:left="851" w:header="347" w:footer="576" w:gutter="0"/>
+      <w:pgMar w:top="391" w:right="760" w:bottom="630" w:left="851" w:header="0" w:footer="576" w:gutter="0"/>
       <w:pgNumType w:start="1"/>
       <w:cols w:space="720"/>
       <w:titlePg/>
+      <w:docGrid w:linePitch="299"/>
     </w:sectPr>
   </w:body>
 </w:document>
@@ -1063,6 +1065,7 @@
       <w:tc>
         <w:tcPr>
           <w:tcW w:w="2552" w:type="dxa"/>
+          <w:vAlign w:val="center"/>
         </w:tcPr>
         <w:p>
           <w:pPr>
@@ -1167,6 +1170,7 @@
       <w:tc>
         <w:tcPr>
           <w:tcW w:w="4648" w:type="dxa"/>
+          <w:vAlign w:val="center"/>
         </w:tcPr>
         <w:p>
           <w:pPr>
@@ -1308,6 +1312,7 @@
               <w:tab w:val="center" w:pos="4419"/>
               <w:tab w:val="right" w:pos="8838"/>
             </w:tabs>
+            <w:jc w:val="left"/>
             <w:rPr>
               <w:rFonts w:ascii="Calibri" w:hAnsi="Calibri"/>
               <w:b/>
@@ -1323,6 +1328,7 @@
               <w:tab w:val="center" w:pos="4419"/>
               <w:tab w:val="right" w:pos="8838"/>
             </w:tabs>
+            <w:jc w:val="left"/>
             <w:rPr>
               <w:rFonts w:ascii="Calibri" w:hAnsi="Calibri"/>
               <w:b/>
@@ -1339,7 +1345,7 @@
               <w:sz w:val="24"/>
               <w:szCs w:val="24"/>
             </w:rPr>
-            <w:t xml:space="preserve">DNI: </w:t>
+            <w:t>DNI:</w:t>
           </w:r>
         </w:p>
         <w:p>
@@ -1348,6 +1354,7 @@
               <w:tab w:val="center" w:pos="4419"/>
               <w:tab w:val="right" w:pos="8838"/>
             </w:tabs>
+            <w:jc w:val="left"/>
             <w:rPr>
               <w:rFonts w:ascii="Calibri" w:hAnsi="Calibri"/>
               <w:b/>
@@ -1373,6 +1380,7 @@
               <w:tab w:val="center" w:pos="4419"/>
               <w:tab w:val="right" w:pos="8838"/>
             </w:tabs>
+            <w:jc w:val="left"/>
             <w:rPr>
               <w:rFonts w:ascii="Calibri" w:hAnsi="Calibri"/>
               <w:b/>
@@ -1398,6 +1406,7 @@
               <w:tab w:val="center" w:pos="4419"/>
               <w:tab w:val="right" w:pos="8838"/>
             </w:tabs>
+            <w:jc w:val="left"/>
             <w:rPr>
               <w:rFonts w:ascii="Calibri" w:hAnsi="Calibri"/>
               <w:color w:val="000000"/>
@@ -1412,6 +1421,7 @@
               <w:tab w:val="center" w:pos="4419"/>
               <w:tab w:val="right" w:pos="8838"/>
             </w:tabs>
+            <w:jc w:val="left"/>
             <w:rPr>
               <w:rFonts w:ascii="Calibri" w:hAnsi="Calibri"/>
               <w:color w:val="000000"/>

</xml_diff>

<commit_message>
docs/eliminacion de documentacion incorrecta
</commit_message>
<xml_diff>
--- a/03-Materiales-Adicionales/Templates/Template_Parcial2.docx
+++ b/03-Materiales-Adicionales/Templates/Template_Parcial2.docx
@@ -12,7 +12,6 @@
           <w:between w:val="nil"/>
         </w:pBdr>
         <w:spacing w:after="120"/>
-        <w:ind w:firstLine="720"/>
         <w:rPr>
           <w:rFonts w:ascii="Calibri" w:hAnsi="Calibri"/>
           <w:b/>
@@ -53,7 +52,7 @@
           <w:sz w:val="26"/>
           <w:szCs w:val="26"/>
         </w:rPr>
-        <w:tab/>
+        <w:t xml:space="preserve">                                                                            </w:t>
       </w:r>
       <w:r>
         <w:rPr>
@@ -64,7 +63,7 @@
           <w:sz w:val="26"/>
           <w:szCs w:val="26"/>
         </w:rPr>
-        <w:tab/>
+        <w:t xml:space="preserve"> </w:t>
       </w:r>
       <w:r>
         <w:rPr>
@@ -75,7 +74,7 @@
           <w:sz w:val="26"/>
           <w:szCs w:val="26"/>
         </w:rPr>
-        <w:tab/>
+        <w:t>Prioridad</w:t>
       </w:r>
       <w:r>
         <w:rPr>
@@ -86,7 +85,58 @@
           <w:sz w:val="26"/>
           <w:szCs w:val="26"/>
         </w:rPr>
-        <w:tab/>
+        <w:t>:</w:t>
+      </w:r>
+    </w:p>
+    <w:p>
+      <w:pPr>
+        <w:pBdr>
+          <w:top w:val="nil"/>
+          <w:left w:val="nil"/>
+          <w:bottom w:val="nil"/>
+          <w:right w:val="nil"/>
+          <w:between w:val="nil"/>
+        </w:pBdr>
+        <w:spacing w:after="120"/>
+        <w:rPr>
+          <w:rFonts w:ascii="Calibri" w:hAnsi="Calibri"/>
+          <w:b/>
+          <w:bCs/>
+          <w:color w:val="000000"/>
+          <w:sz w:val="26"/>
+          <w:szCs w:val="26"/>
+        </w:rPr>
+      </w:pPr>
+    </w:p>
+    <w:p>
+      <w:pPr>
+        <w:pBdr>
+          <w:top w:val="nil"/>
+          <w:left w:val="nil"/>
+          <w:bottom w:val="nil"/>
+          <w:right w:val="nil"/>
+          <w:between w:val="nil"/>
+        </w:pBdr>
+        <w:spacing w:after="120"/>
+        <w:rPr>
+          <w:rFonts w:ascii="Calibri" w:hAnsi="Calibri"/>
+          <w:b/>
+          <w:bCs/>
+          <w:color w:val="000000"/>
+          <w:sz w:val="26"/>
+          <w:szCs w:val="26"/>
+        </w:rPr>
+      </w:pPr>
+      <w:r>
+        <w:rPr>
+          <w:rFonts w:ascii="Calibri" w:hAnsi="Calibri"/>
+          <w:b/>
+          <w:bCs/>
+          <w:color w:val="000000"/>
+          <w:sz w:val="26"/>
+          <w:szCs w:val="26"/>
+        </w:rPr>
+        <w:t>Clases de equivalencia</w:t>
       </w:r>
       <w:r>
         <w:rPr>
@@ -97,19 +147,7 @@
           <w:sz w:val="26"/>
           <w:szCs w:val="26"/>
         </w:rPr>
-        <w:tab/>
-      </w:r>
-      <w:r>
-        <w:rPr>
-          <w:rFonts w:ascii="Calibri" w:hAnsi="Calibri"/>
-          <w:b/>
-          <w:bCs/>
-          <w:color w:val="000000"/>
-          <w:sz w:val="26"/>
-          <w:szCs w:val="26"/>
-        </w:rPr>
-        <w:tab/>
-        <w:t xml:space="preserve">    ID:</w:t>
+        <w:t>:</w:t>
       </w:r>
     </w:p>
     <w:p>
@@ -122,39 +160,6 @@
           <w:between w:val="nil"/>
         </w:pBdr>
         <w:spacing w:after="120"/>
-        <w:ind w:firstLine="720"/>
-        <w:rPr>
-          <w:rFonts w:ascii="Calibri" w:hAnsi="Calibri"/>
-          <w:b/>
-          <w:bCs/>
-          <w:color w:val="000000"/>
-          <w:sz w:val="26"/>
-          <w:szCs w:val="26"/>
-        </w:rPr>
-      </w:pPr>
-      <w:r>
-        <w:rPr>
-          <w:rFonts w:ascii="Calibri" w:hAnsi="Calibri"/>
-          <w:b/>
-          <w:bCs/>
-          <w:color w:val="000000"/>
-          <w:sz w:val="26"/>
-          <w:szCs w:val="26"/>
-        </w:rPr>
-        <w:t>Prioridad:</w:t>
-      </w:r>
-    </w:p>
-    <w:p>
-      <w:pPr>
-        <w:pBdr>
-          <w:top w:val="nil"/>
-          <w:left w:val="nil"/>
-          <w:bottom w:val="nil"/>
-          <w:right w:val="nil"/>
-          <w:between w:val="nil"/>
-        </w:pBdr>
-        <w:spacing w:after="120"/>
-        <w:ind w:firstLine="720"/>
         <w:rPr>
           <w:rFonts w:ascii="Calibri" w:hAnsi="Calibri"/>
           <w:b/>
@@ -175,6 +180,46 @@
         </w:rPr>
         <w:t>Precondiciones:</w:t>
       </w:r>
+    </w:p>
+    <w:p>
+      <w:pPr>
+        <w:pBdr>
+          <w:top w:val="nil"/>
+          <w:left w:val="nil"/>
+          <w:bottom w:val="nil"/>
+          <w:right w:val="nil"/>
+          <w:between w:val="nil"/>
+        </w:pBdr>
+        <w:spacing w:after="120"/>
+        <w:rPr>
+          <w:rFonts w:ascii="Calibri" w:hAnsi="Calibri"/>
+          <w:b/>
+          <w:bCs/>
+          <w:color w:val="000000"/>
+          <w:sz w:val="26"/>
+          <w:szCs w:val="26"/>
+        </w:rPr>
+      </w:pPr>
+    </w:p>
+    <w:p>
+      <w:pPr>
+        <w:pBdr>
+          <w:top w:val="nil"/>
+          <w:left w:val="nil"/>
+          <w:bottom w:val="nil"/>
+          <w:right w:val="nil"/>
+          <w:between w:val="nil"/>
+        </w:pBdr>
+        <w:spacing w:after="120"/>
+        <w:rPr>
+          <w:rFonts w:ascii="Calibri" w:hAnsi="Calibri"/>
+          <w:b/>
+          <w:bCs/>
+          <w:color w:val="000000"/>
+          <w:sz w:val="26"/>
+          <w:szCs w:val="26"/>
+        </w:rPr>
+      </w:pPr>
     </w:p>
     <w:p>
       <w:pPr>
@@ -228,8 +273,8 @@
         <w:tblLook w:val="0420" w:firstRow="1" w:lastRow="0" w:firstColumn="0" w:lastColumn="0" w:noHBand="0" w:noVBand="1"/>
       </w:tblPr>
       <w:tblGrid>
-        <w:gridCol w:w="5251"/>
-        <w:gridCol w:w="5252"/>
+        <w:gridCol w:w="6379"/>
+        <w:gridCol w:w="4124"/>
       </w:tblGrid>
       <w:tr>
         <w:trPr>
@@ -238,7 +283,7 @@
         </w:trPr>
         <w:tc>
           <w:tcPr>
-            <w:tcW w:w="5251" w:type="dxa"/>
+            <w:tcW w:w="6379" w:type="dxa"/>
             <w:tcBorders>
               <w:left w:val="single" w:sz="4" w:space="0" w:color="4F81BD" w:themeColor="accent1"/>
               <w:right w:val="single" w:sz="4" w:space="0" w:color="4F81BD" w:themeColor="accent1"/>
@@ -275,7 +320,7 @@
         </w:tc>
         <w:tc>
           <w:tcPr>
-            <w:tcW w:w="5252" w:type="dxa"/>
+            <w:tcW w:w="4124" w:type="dxa"/>
             <w:tcBorders>
               <w:left w:val="single" w:sz="4" w:space="0" w:color="4F81BD" w:themeColor="accent1"/>
               <w:right w:val="single" w:sz="4" w:space="0" w:color="4F81BD" w:themeColor="accent1"/>
@@ -314,11 +359,11 @@
       <w:tr>
         <w:trPr>
           <w:cnfStyle w:val="000000100000" w:firstRow="0" w:lastRow="0" w:firstColumn="0" w:lastColumn="0" w:oddVBand="0" w:evenVBand="0" w:oddHBand="1" w:evenHBand="0" w:firstRowFirstColumn="0" w:firstRowLastColumn="0" w:lastRowFirstColumn="0" w:lastRowLastColumn="0"/>
-          <w:trHeight w:val="10246"/>
+          <w:trHeight w:val="9373"/>
         </w:trPr>
         <w:tc>
           <w:tcPr>
-            <w:tcW w:w="5251" w:type="dxa"/>
+            <w:tcW w:w="6379" w:type="dxa"/>
             <w:tcBorders>
               <w:top w:val="single" w:sz="4" w:space="0" w:color="4F81BD" w:themeColor="accent1"/>
               <w:left w:val="single" w:sz="4" w:space="0" w:color="4F81BD" w:themeColor="accent1"/>
@@ -342,7 +387,7 @@
         </w:tc>
         <w:tc>
           <w:tcPr>
-            <w:tcW w:w="5252" w:type="dxa"/>
+            <w:tcW w:w="4124" w:type="dxa"/>
             <w:tcBorders>
               <w:top w:val="single" w:sz="4" w:space="0" w:color="4F81BD" w:themeColor="accent1"/>
               <w:left w:val="single" w:sz="4" w:space="0" w:color="4F81BD" w:themeColor="accent1"/>
@@ -366,20 +411,7 @@
         </w:tc>
       </w:tr>
     </w:tbl>
-    <w:p>
-      <w:pPr>
-        <w:ind w:firstLine="0"/>
-        <w:rPr>
-          <w:rFonts w:ascii="Calibri" w:hAnsi="Calibri"/>
-          <w:b/>
-          <w:bCs/>
-          <w:color w:val="000000"/>
-          <w:sz w:val="26"/>
-          <w:szCs w:val="26"/>
-          <w:lang w:eastAsia="ar-SA"/>
-        </w:rPr>
-      </w:pPr>
-    </w:p>
+    <w:p/>
     <w:sectPr>
       <w:headerReference w:type="default" r:id="rId8"/>
       <w:footerReference w:type="default" r:id="rId9"/>
@@ -4443,7 +4475,6 @@
   <w:style w:type="character" w:default="1" w:styleId="Fuentedeprrafopredeter">
     <w:name w:val="Default Paragraph Font"/>
     <w:uiPriority w:val="1"/>
-    <w:semiHidden/>
     <w:unhideWhenUsed/>
   </w:style>
   <w:style w:type="table" w:default="1" w:styleId="Tablanormal">

</xml_diff>